<commit_message>
REFACTOR: mappeo de reporte de ficha de inscripcion
</commit_message>
<xml_diff>
--- a/static/reportes/FichaInscripcion.docx
+++ b/static/reportes/FichaInscripcion.docx
@@ -79,7 +79,27 @@
           <w:szCs w:val="18"/>
           <w:lang w:val="es-ES"/>
         </w:rPr>
-        <w:t>AÑO {{}}</w:t>
+        <w:t>AÑO {{</w:t>
+      </w:r>
+      <w:proofErr w:type="spellStart"/>
+      <w:r>
+        <w:rPr>
+          <w:rFonts w:ascii="Times New Roman" w:hAnsi="Times New Roman" w:cs="Times New Roman"/>
+          <w:sz w:val="18"/>
+          <w:szCs w:val="18"/>
+          <w:lang w:val="es-ES"/>
+        </w:rPr>
+        <w:t>anio</w:t>
+      </w:r>
+      <w:proofErr w:type="spellEnd"/>
+      <w:r>
+        <w:rPr>
+          <w:rFonts w:ascii="Times New Roman" w:hAnsi="Times New Roman" w:cs="Times New Roman"/>
+          <w:sz w:val="18"/>
+          <w:szCs w:val="18"/>
+          <w:lang w:val="es-ES"/>
+        </w:rPr>
+        <w:t>}}</w:t>
       </w:r>
     </w:p>
     <w:p>
@@ -274,7 +294,47 @@
           <w:szCs w:val="18"/>
           <w:lang w:val="es-ES"/>
         </w:rPr>
-        <w:t xml:space="preserve"> {{fecha_n }}</w:t>
+        <w:t xml:space="preserve"> {{</w:t>
+      </w:r>
+      <w:proofErr w:type="spellStart"/>
+      <w:r>
+        <w:rPr>
+          <w:rFonts w:ascii="Times New Roman" w:hAnsi="Times New Roman" w:cs="Times New Roman"/>
+          <w:sz w:val="18"/>
+          <w:szCs w:val="18"/>
+          <w:lang w:val="es-ES"/>
+        </w:rPr>
+        <w:t>fecha_</w:t>
+      </w:r>
+      <w:proofErr w:type="gramStart"/>
+      <w:r>
+        <w:rPr>
+          <w:rFonts w:ascii="Times New Roman" w:hAnsi="Times New Roman" w:cs="Times New Roman"/>
+          <w:sz w:val="18"/>
+          <w:szCs w:val="18"/>
+          <w:lang w:val="es-ES"/>
+        </w:rPr>
+        <w:t>n</w:t>
+      </w:r>
+      <w:proofErr w:type="spellEnd"/>
+      <w:r>
+        <w:rPr>
+          <w:rFonts w:ascii="Times New Roman" w:hAnsi="Times New Roman" w:cs="Times New Roman"/>
+          <w:sz w:val="18"/>
+          <w:szCs w:val="18"/>
+          <w:lang w:val="es-ES"/>
+        </w:rPr>
+        <w:t xml:space="preserve"> }</w:t>
+      </w:r>
+      <w:proofErr w:type="gramEnd"/>
+      <w:r>
+        <w:rPr>
+          <w:rFonts w:ascii="Times New Roman" w:hAnsi="Times New Roman" w:cs="Times New Roman"/>
+          <w:sz w:val="18"/>
+          <w:szCs w:val="18"/>
+          <w:lang w:val="es-ES"/>
+        </w:rPr>
+        <w:t>}</w:t>
       </w:r>
     </w:p>
     <w:p>
@@ -385,7 +445,27 @@
           <w:szCs w:val="18"/>
           <w:lang w:val="es-ES"/>
         </w:rPr>
-        <w:t xml:space="preserve"> {{conadis}}</w:t>
+        <w:t xml:space="preserve"> {{</w:t>
+      </w:r>
+      <w:proofErr w:type="spellStart"/>
+      <w:r>
+        <w:rPr>
+          <w:rFonts w:ascii="Times New Roman" w:hAnsi="Times New Roman" w:cs="Times New Roman"/>
+          <w:sz w:val="18"/>
+          <w:szCs w:val="18"/>
+          <w:lang w:val="es-ES"/>
+        </w:rPr>
+        <w:t>conadis</w:t>
+      </w:r>
+      <w:proofErr w:type="spellEnd"/>
+      <w:r>
+        <w:rPr>
+          <w:rFonts w:ascii="Times New Roman" w:hAnsi="Times New Roman" w:cs="Times New Roman"/>
+          <w:sz w:val="18"/>
+          <w:szCs w:val="18"/>
+          <w:lang w:val="es-ES"/>
+        </w:rPr>
+        <w:t>}}</w:t>
       </w:r>
     </w:p>
     <w:p>
@@ -413,7 +493,27 @@
           <w:szCs w:val="18"/>
           <w:lang w:val="es-ES"/>
         </w:rPr>
-        <w:t xml:space="preserve"> {{nivel_a}}</w:t>
+        <w:t xml:space="preserve"> {{</w:t>
+      </w:r>
+      <w:proofErr w:type="spellStart"/>
+      <w:r>
+        <w:rPr>
+          <w:rFonts w:ascii="Times New Roman" w:hAnsi="Times New Roman" w:cs="Times New Roman"/>
+          <w:sz w:val="18"/>
+          <w:szCs w:val="18"/>
+          <w:lang w:val="es-ES"/>
+        </w:rPr>
+        <w:t>nivel_a</w:t>
+      </w:r>
+      <w:proofErr w:type="spellEnd"/>
+      <w:r>
+        <w:rPr>
+          <w:rFonts w:ascii="Times New Roman" w:hAnsi="Times New Roman" w:cs="Times New Roman"/>
+          <w:sz w:val="18"/>
+          <w:szCs w:val="18"/>
+          <w:lang w:val="es-ES"/>
+        </w:rPr>
+        <w:t>}}</w:t>
       </w:r>
       <w:r>
         <w:rPr>
@@ -555,7 +655,27 @@
           <w:szCs w:val="18"/>
           <w:lang w:val="es-ES"/>
         </w:rPr>
-        <w:t xml:space="preserve"> {{apellidos_p}}</w:t>
+        <w:t xml:space="preserve"> {{</w:t>
+      </w:r>
+      <w:proofErr w:type="spellStart"/>
+      <w:r>
+        <w:rPr>
+          <w:rFonts w:ascii="Times New Roman" w:hAnsi="Times New Roman" w:cs="Times New Roman"/>
+          <w:sz w:val="18"/>
+          <w:szCs w:val="18"/>
+          <w:lang w:val="es-ES"/>
+        </w:rPr>
+        <w:t>apellidos_p</w:t>
+      </w:r>
+      <w:proofErr w:type="spellEnd"/>
+      <w:r>
+        <w:rPr>
+          <w:rFonts w:ascii="Times New Roman" w:hAnsi="Times New Roman" w:cs="Times New Roman"/>
+          <w:sz w:val="18"/>
+          <w:szCs w:val="18"/>
+          <w:lang w:val="es-ES"/>
+        </w:rPr>
+        <w:t>}}</w:t>
       </w:r>
     </w:p>
     <w:p>
@@ -583,7 +703,27 @@
           <w:szCs w:val="18"/>
           <w:lang w:val="es-ES"/>
         </w:rPr>
-        <w:t xml:space="preserve"> {{nombres_p}}</w:t>
+        <w:t xml:space="preserve"> {{</w:t>
+      </w:r>
+      <w:proofErr w:type="spellStart"/>
+      <w:r>
+        <w:rPr>
+          <w:rFonts w:ascii="Times New Roman" w:hAnsi="Times New Roman" w:cs="Times New Roman"/>
+          <w:sz w:val="18"/>
+          <w:szCs w:val="18"/>
+          <w:lang w:val="es-ES"/>
+        </w:rPr>
+        <w:t>nombres_p</w:t>
+      </w:r>
+      <w:proofErr w:type="spellEnd"/>
+      <w:r>
+        <w:rPr>
+          <w:rFonts w:ascii="Times New Roman" w:hAnsi="Times New Roman" w:cs="Times New Roman"/>
+          <w:sz w:val="18"/>
+          <w:szCs w:val="18"/>
+          <w:lang w:val="es-ES"/>
+        </w:rPr>
+        <w:t>}}</w:t>
       </w:r>
     </w:p>
     <w:p>
@@ -693,7 +833,27 @@
           <w:szCs w:val="18"/>
           <w:lang w:val="es-ES"/>
         </w:rPr>
-        <w:t xml:space="preserve"> {{ocupacion}}</w:t>
+        <w:t xml:space="preserve"> {{</w:t>
+      </w:r>
+      <w:proofErr w:type="spellStart"/>
+      <w:r>
+        <w:rPr>
+          <w:rFonts w:ascii="Times New Roman" w:hAnsi="Times New Roman" w:cs="Times New Roman"/>
+          <w:sz w:val="18"/>
+          <w:szCs w:val="18"/>
+          <w:lang w:val="es-ES"/>
+        </w:rPr>
+        <w:t>ocupacion</w:t>
+      </w:r>
+      <w:proofErr w:type="spellEnd"/>
+      <w:r>
+        <w:rPr>
+          <w:rFonts w:ascii="Times New Roman" w:hAnsi="Times New Roman" w:cs="Times New Roman"/>
+          <w:sz w:val="18"/>
+          <w:szCs w:val="18"/>
+          <w:lang w:val="es-ES"/>
+        </w:rPr>
+        <w:t>}}</w:t>
       </w:r>
     </w:p>
     <w:p>
@@ -721,7 +881,27 @@
           <w:szCs w:val="18"/>
           <w:lang w:val="es-ES"/>
         </w:rPr>
-        <w:t xml:space="preserve"> {{direccion}}</w:t>
+        <w:t xml:space="preserve"> {{</w:t>
+      </w:r>
+      <w:proofErr w:type="spellStart"/>
+      <w:r>
+        <w:rPr>
+          <w:rFonts w:ascii="Times New Roman" w:hAnsi="Times New Roman" w:cs="Times New Roman"/>
+          <w:sz w:val="18"/>
+          <w:szCs w:val="18"/>
+          <w:lang w:val="es-ES"/>
+        </w:rPr>
+        <w:t>direccion</w:t>
+      </w:r>
+      <w:proofErr w:type="spellEnd"/>
+      <w:r>
+        <w:rPr>
+          <w:rFonts w:ascii="Times New Roman" w:hAnsi="Times New Roman" w:cs="Times New Roman"/>
+          <w:sz w:val="18"/>
+          <w:szCs w:val="18"/>
+          <w:lang w:val="es-ES"/>
+        </w:rPr>
+        <w:t>}}</w:t>
       </w:r>
     </w:p>
     <w:p>
@@ -749,7 +929,27 @@
           <w:szCs w:val="18"/>
           <w:lang w:val="es-ES"/>
         </w:rPr>
-        <w:t xml:space="preserve"> {{telefono}}</w:t>
+        <w:t xml:space="preserve"> {{</w:t>
+      </w:r>
+      <w:proofErr w:type="spellStart"/>
+      <w:r>
+        <w:rPr>
+          <w:rFonts w:ascii="Times New Roman" w:hAnsi="Times New Roman" w:cs="Times New Roman"/>
+          <w:sz w:val="18"/>
+          <w:szCs w:val="18"/>
+          <w:lang w:val="es-ES"/>
+        </w:rPr>
+        <w:t>telefono</w:t>
+      </w:r>
+      <w:proofErr w:type="spellEnd"/>
+      <w:r>
+        <w:rPr>
+          <w:rFonts w:ascii="Times New Roman" w:hAnsi="Times New Roman" w:cs="Times New Roman"/>
+          <w:sz w:val="18"/>
+          <w:szCs w:val="18"/>
+          <w:lang w:val="es-ES"/>
+        </w:rPr>
+        <w:t>}}</w:t>
       </w:r>
       <w:r>
         <w:rPr>
@@ -862,7 +1062,27 @@
           <w:szCs w:val="18"/>
           <w:lang w:val="es-ES"/>
         </w:rPr>
-        <w:t xml:space="preserve"> {{apellidos_m}}</w:t>
+        <w:t xml:space="preserve"> {{</w:t>
+      </w:r>
+      <w:proofErr w:type="spellStart"/>
+      <w:r>
+        <w:rPr>
+          <w:rFonts w:ascii="Times New Roman" w:hAnsi="Times New Roman" w:cs="Times New Roman"/>
+          <w:sz w:val="18"/>
+          <w:szCs w:val="18"/>
+          <w:lang w:val="es-ES"/>
+        </w:rPr>
+        <w:t>apellidos_m</w:t>
+      </w:r>
+      <w:proofErr w:type="spellEnd"/>
+      <w:r>
+        <w:rPr>
+          <w:rFonts w:ascii="Times New Roman" w:hAnsi="Times New Roman" w:cs="Times New Roman"/>
+          <w:sz w:val="18"/>
+          <w:szCs w:val="18"/>
+          <w:lang w:val="es-ES"/>
+        </w:rPr>
+        <w:t>}}</w:t>
       </w:r>
     </w:p>
     <w:p>
@@ -890,7 +1110,27 @@
           <w:szCs w:val="18"/>
           <w:lang w:val="es-ES"/>
         </w:rPr>
-        <w:t xml:space="preserve"> {{nombres_m}}</w:t>
+        <w:t xml:space="preserve"> {{</w:t>
+      </w:r>
+      <w:proofErr w:type="spellStart"/>
+      <w:r>
+        <w:rPr>
+          <w:rFonts w:ascii="Times New Roman" w:hAnsi="Times New Roman" w:cs="Times New Roman"/>
+          <w:sz w:val="18"/>
+          <w:szCs w:val="18"/>
+          <w:lang w:val="es-ES"/>
+        </w:rPr>
+        <w:t>nombres_m</w:t>
+      </w:r>
+      <w:proofErr w:type="spellEnd"/>
+      <w:r>
+        <w:rPr>
+          <w:rFonts w:ascii="Times New Roman" w:hAnsi="Times New Roman" w:cs="Times New Roman"/>
+          <w:sz w:val="18"/>
+          <w:szCs w:val="18"/>
+          <w:lang w:val="es-ES"/>
+        </w:rPr>
+        <w:t>}}</w:t>
       </w:r>
     </w:p>
     <w:p>
@@ -1000,7 +1240,27 @@
           <w:szCs w:val="18"/>
           <w:lang w:val="es-ES"/>
         </w:rPr>
-        <w:t xml:space="preserve"> {{ocupacion}}</w:t>
+        <w:t xml:space="preserve"> {{</w:t>
+      </w:r>
+      <w:proofErr w:type="spellStart"/>
+      <w:r>
+        <w:rPr>
+          <w:rFonts w:ascii="Times New Roman" w:hAnsi="Times New Roman" w:cs="Times New Roman"/>
+          <w:sz w:val="18"/>
+          <w:szCs w:val="18"/>
+          <w:lang w:val="es-ES"/>
+        </w:rPr>
+        <w:t>ocupacion</w:t>
+      </w:r>
+      <w:proofErr w:type="spellEnd"/>
+      <w:r>
+        <w:rPr>
+          <w:rFonts w:ascii="Times New Roman" w:hAnsi="Times New Roman" w:cs="Times New Roman"/>
+          <w:sz w:val="18"/>
+          <w:szCs w:val="18"/>
+          <w:lang w:val="es-ES"/>
+        </w:rPr>
+        <w:t>}}</w:t>
       </w:r>
     </w:p>
     <w:p>
@@ -1028,7 +1288,27 @@
           <w:szCs w:val="18"/>
           <w:lang w:val="es-ES"/>
         </w:rPr>
-        <w:t xml:space="preserve"> {{direccion}}</w:t>
+        <w:t xml:space="preserve"> {{</w:t>
+      </w:r>
+      <w:proofErr w:type="spellStart"/>
+      <w:r>
+        <w:rPr>
+          <w:rFonts w:ascii="Times New Roman" w:hAnsi="Times New Roman" w:cs="Times New Roman"/>
+          <w:sz w:val="18"/>
+          <w:szCs w:val="18"/>
+          <w:lang w:val="es-ES"/>
+        </w:rPr>
+        <w:t>direccion</w:t>
+      </w:r>
+      <w:proofErr w:type="spellEnd"/>
+      <w:r>
+        <w:rPr>
+          <w:rFonts w:ascii="Times New Roman" w:hAnsi="Times New Roman" w:cs="Times New Roman"/>
+          <w:sz w:val="18"/>
+          <w:szCs w:val="18"/>
+          <w:lang w:val="es-ES"/>
+        </w:rPr>
+        <w:t>}}</w:t>
       </w:r>
     </w:p>
     <w:p>
@@ -1056,7 +1336,27 @@
           <w:szCs w:val="18"/>
           <w:lang w:val="es-ES"/>
         </w:rPr>
-        <w:t xml:space="preserve"> {{telefono}}</w:t>
+        <w:t xml:space="preserve"> {{</w:t>
+      </w:r>
+      <w:proofErr w:type="spellStart"/>
+      <w:r>
+        <w:rPr>
+          <w:rFonts w:ascii="Times New Roman" w:hAnsi="Times New Roman" w:cs="Times New Roman"/>
+          <w:sz w:val="18"/>
+          <w:szCs w:val="18"/>
+          <w:lang w:val="es-ES"/>
+        </w:rPr>
+        <w:t>telefono</w:t>
+      </w:r>
+      <w:proofErr w:type="spellEnd"/>
+      <w:r>
+        <w:rPr>
+          <w:rFonts w:ascii="Times New Roman" w:hAnsi="Times New Roman" w:cs="Times New Roman"/>
+          <w:sz w:val="18"/>
+          <w:szCs w:val="18"/>
+          <w:lang w:val="es-ES"/>
+        </w:rPr>
+        <w:t>}}</w:t>
       </w:r>
       <w:r>
         <w:rPr>
@@ -1176,7 +1476,27 @@
           <w:szCs w:val="18"/>
           <w:lang w:val="es-ES"/>
         </w:rPr>
-        <w:t xml:space="preserve"> {{direccion}}</w:t>
+        <w:t xml:space="preserve"> {{</w:t>
+      </w:r>
+      <w:proofErr w:type="spellStart"/>
+      <w:r>
+        <w:rPr>
+          <w:rFonts w:ascii="Times New Roman" w:hAnsi="Times New Roman" w:cs="Times New Roman"/>
+          <w:sz w:val="18"/>
+          <w:szCs w:val="18"/>
+          <w:lang w:val="es-ES"/>
+        </w:rPr>
+        <w:t>direccion</w:t>
+      </w:r>
+      <w:proofErr w:type="spellEnd"/>
+      <w:r>
+        <w:rPr>
+          <w:rFonts w:ascii="Times New Roman" w:hAnsi="Times New Roman" w:cs="Times New Roman"/>
+          <w:sz w:val="18"/>
+          <w:szCs w:val="18"/>
+          <w:lang w:val="es-ES"/>
+        </w:rPr>
+        <w:t>}}</w:t>
       </w:r>
     </w:p>
     <w:p>
@@ -1241,7 +1561,27 @@
           <w:szCs w:val="18"/>
           <w:lang w:val="es-ES"/>
         </w:rPr>
-        <w:t xml:space="preserve"> {{canton}}</w:t>
+        <w:t xml:space="preserve"> {{</w:t>
+      </w:r>
+      <w:proofErr w:type="spellStart"/>
+      <w:r>
+        <w:rPr>
+          <w:rFonts w:ascii="Times New Roman" w:hAnsi="Times New Roman" w:cs="Times New Roman"/>
+          <w:sz w:val="18"/>
+          <w:szCs w:val="18"/>
+          <w:lang w:val="es-ES"/>
+        </w:rPr>
+        <w:t>canton</w:t>
+      </w:r>
+      <w:proofErr w:type="spellEnd"/>
+      <w:r>
+        <w:rPr>
+          <w:rFonts w:ascii="Times New Roman" w:hAnsi="Times New Roman" w:cs="Times New Roman"/>
+          <w:sz w:val="18"/>
+          <w:szCs w:val="18"/>
+          <w:lang w:val="es-ES"/>
+        </w:rPr>
+        <w:t>}}</w:t>
       </w:r>
       <w:r>
         <w:rPr>
@@ -1353,7 +1693,17 @@
           <w:szCs w:val="18"/>
           <w:lang w:val="es-ES"/>
         </w:rPr>
-        <w:t xml:space="preserve"> {{nombre_</w:t>
+        <w:t xml:space="preserve"> {{</w:t>
+      </w:r>
+      <w:proofErr w:type="spellStart"/>
+      <w:r>
+        <w:rPr>
+          <w:rFonts w:ascii="Times New Roman" w:hAnsi="Times New Roman" w:cs="Times New Roman"/>
+          <w:sz w:val="18"/>
+          <w:szCs w:val="18"/>
+          <w:lang w:val="es-ES"/>
+        </w:rPr>
+        <w:t>nombre_</w:t>
       </w:r>
       <w:r>
         <w:rPr>
@@ -1364,6 +1714,7 @@
         </w:rPr>
         <w:t>emergencia</w:t>
       </w:r>
+      <w:proofErr w:type="spellEnd"/>
       <w:r>
         <w:rPr>
           <w:rFonts w:ascii="Times New Roman" w:hAnsi="Times New Roman" w:cs="Times New Roman"/>
@@ -1510,7 +1861,17 @@
           <w:szCs w:val="18"/>
           <w:lang w:val="es-ES"/>
         </w:rPr>
-        <w:t xml:space="preserve"> {{fecha_</w:t>
+        <w:t xml:space="preserve"> {{</w:t>
+      </w:r>
+      <w:proofErr w:type="spellStart"/>
+      <w:r>
+        <w:rPr>
+          <w:rFonts w:ascii="Times New Roman" w:hAnsi="Times New Roman" w:cs="Times New Roman"/>
+          <w:sz w:val="18"/>
+          <w:szCs w:val="18"/>
+          <w:lang w:val="es-ES"/>
+        </w:rPr>
+        <w:t>fecha_</w:t>
       </w:r>
       <w:r>
         <w:rPr>
@@ -1521,6 +1882,7 @@
         </w:rPr>
         <w:t>inscripcion</w:t>
       </w:r>
+      <w:proofErr w:type="spellEnd"/>
       <w:r>
         <w:rPr>
           <w:rFonts w:ascii="Times New Roman" w:hAnsi="Times New Roman" w:cs="Times New Roman"/>
@@ -1556,7 +1918,27 @@
           <w:szCs w:val="18"/>
           <w:lang w:val="es-ES"/>
         </w:rPr>
-        <w:t xml:space="preserve"> {{nombre_representante}}</w:t>
+        <w:t xml:space="preserve"> {{</w:t>
+      </w:r>
+      <w:proofErr w:type="spellStart"/>
+      <w:r>
+        <w:rPr>
+          <w:rFonts w:ascii="Times New Roman" w:hAnsi="Times New Roman" w:cs="Times New Roman"/>
+          <w:sz w:val="18"/>
+          <w:szCs w:val="18"/>
+          <w:lang w:val="es-ES"/>
+        </w:rPr>
+        <w:t>nombre_representante</w:t>
+      </w:r>
+      <w:proofErr w:type="spellEnd"/>
+      <w:r>
+        <w:rPr>
+          <w:rFonts w:ascii="Times New Roman" w:hAnsi="Times New Roman" w:cs="Times New Roman"/>
+          <w:sz w:val="18"/>
+          <w:szCs w:val="18"/>
+          <w:lang w:val="es-ES"/>
+        </w:rPr>
+        <w:t>}}</w:t>
       </w:r>
     </w:p>
     <w:p>

</xml_diff>